<commit_message>
Cambios en base de datos para almacenar los archivos de donde salen las auditorias, intervenciones y controles internos de sus respectivos PAA, PACI y PINT, asi como las distintas modificaciones que se les puedan hacer, como son Incorporaciones, Cancelaciones y Modificaciones
</commit_message>
<xml_diff>
--- a/media/templatedocs/minuta_proyectos.docx
+++ b/media/templatedocs/minuta_proyectos.docx
@@ -1410,7 +1410,7 @@
                 <w:sz w:val="16"/>
                 <w:szCs w:val="24"/>
               </w:rPr>
-              <w:t xml:space="preserve">Reporte de Observación de Intervención </w:t>
+              <w:t xml:space="preserve">Reporte de Observación </w:t>
             </w:r>
             <w:r>
               <w:rPr>
@@ -2258,7 +2258,27 @@
                 <w:sz w:val="16"/>
                 <w:szCs w:val="24"/>
               </w:rPr>
-              <w:t>Debe hacer mención al periodo auditado.</w:t>
+              <w:t xml:space="preserve">Debe hacer mención </w:t>
+            </w:r>
+            <w:proofErr w:type="gramStart"/>
+            <w:r>
+              <w:rPr>
+                <w:rFonts w:eastAsia="Times New Roman"/>
+                <w:color w:val="595959" w:themeColor="text1" w:themeTint="A6"/>
+                <w:sz w:val="16"/>
+                <w:szCs w:val="24"/>
+              </w:rPr>
+              <w:t>al</w:t>
+            </w:r>
+            <w:proofErr w:type="gramEnd"/>
+            <w:r>
+              <w:rPr>
+                <w:rFonts w:eastAsia="Times New Roman"/>
+                <w:color w:val="595959" w:themeColor="text1" w:themeTint="A6"/>
+                <w:sz w:val="16"/>
+                <w:szCs w:val="24"/>
+              </w:rPr>
+              <w:t xml:space="preserve"> periodo auditado.</w:t>
             </w:r>
           </w:p>
         </w:tc>
@@ -4412,7 +4432,27 @@
                 <w:sz w:val="16"/>
                 <w:szCs w:val="24"/>
               </w:rPr>
-              <w:t>Debe hacer mención al periodo intervenido.</w:t>
+              <w:t xml:space="preserve">Debe hacer mención </w:t>
+            </w:r>
+            <w:proofErr w:type="gramStart"/>
+            <w:r>
+              <w:rPr>
+                <w:rFonts w:eastAsia="Times New Roman"/>
+                <w:color w:val="595959" w:themeColor="text1" w:themeTint="A6"/>
+                <w:sz w:val="16"/>
+                <w:szCs w:val="24"/>
+              </w:rPr>
+              <w:t>al</w:t>
+            </w:r>
+            <w:proofErr w:type="gramEnd"/>
+            <w:r>
+              <w:rPr>
+                <w:rFonts w:eastAsia="Times New Roman"/>
+                <w:color w:val="595959" w:themeColor="text1" w:themeTint="A6"/>
+                <w:sz w:val="16"/>
+                <w:szCs w:val="24"/>
+              </w:rPr>
+              <w:t xml:space="preserve"> periodo intervenido.</w:t>
             </w:r>
           </w:p>
         </w:tc>
@@ -7719,7 +7759,27 @@
                 <w:sz w:val="16"/>
                 <w:szCs w:val="24"/>
               </w:rPr>
-              <w:t>Debe hacer mención al período revisado.</w:t>
+              <w:t xml:space="preserve">Debe hacer mención </w:t>
+            </w:r>
+            <w:proofErr w:type="gramStart"/>
+            <w:r>
+              <w:rPr>
+                <w:rFonts w:eastAsia="Times New Roman"/>
+                <w:color w:val="595959" w:themeColor="text1" w:themeTint="A6"/>
+                <w:sz w:val="16"/>
+                <w:szCs w:val="24"/>
+              </w:rPr>
+              <w:t>al</w:t>
+            </w:r>
+            <w:proofErr w:type="gramEnd"/>
+            <w:r>
+              <w:rPr>
+                <w:rFonts w:eastAsia="Times New Roman"/>
+                <w:color w:val="595959" w:themeColor="text1" w:themeTint="A6"/>
+                <w:sz w:val="16"/>
+                <w:szCs w:val="24"/>
+              </w:rPr>
+              <w:t xml:space="preserve"> período revisado.</w:t>
             </w:r>
           </w:p>
         </w:tc>
@@ -8947,7 +9007,47 @@
           <w:sz w:val="20"/>
           <w:szCs w:val="20"/>
         </w:rPr>
-        <w:t>C I E R R E  D E  L A  M I N U T A</w:t>
+        <w:t xml:space="preserve">C I E R </w:t>
+      </w:r>
+      <w:proofErr w:type="spellStart"/>
+      <w:r>
+        <w:rPr>
+          <w:b/>
+          <w:color w:val="595959" w:themeColor="text1" w:themeTint="A6"/>
+          <w:sz w:val="20"/>
+          <w:szCs w:val="20"/>
+        </w:rPr>
+        <w:t>R</w:t>
+      </w:r>
+      <w:proofErr w:type="spellEnd"/>
+      <w:r>
+        <w:rPr>
+          <w:b/>
+          <w:color w:val="595959" w:themeColor="text1" w:themeTint="A6"/>
+          <w:sz w:val="20"/>
+          <w:szCs w:val="20"/>
+        </w:rPr>
+        <w:t xml:space="preserve"> </w:t>
+      </w:r>
+      <w:proofErr w:type="gramStart"/>
+      <w:r>
+        <w:rPr>
+          <w:b/>
+          <w:color w:val="595959" w:themeColor="text1" w:themeTint="A6"/>
+          <w:sz w:val="20"/>
+          <w:szCs w:val="20"/>
+        </w:rPr>
+        <w:t>E  D</w:t>
+      </w:r>
+      <w:proofErr w:type="gramEnd"/>
+      <w:r>
+        <w:rPr>
+          <w:b/>
+          <w:color w:val="595959" w:themeColor="text1" w:themeTint="A6"/>
+          <w:sz w:val="20"/>
+          <w:szCs w:val="20"/>
+        </w:rPr>
+        <w:t xml:space="preserve"> E  L A  M I N U T A</w:t>
       </w:r>
       <w:r>
         <w:rPr>

</xml_diff>